<commit_message>
Reemplazo completo del repositorio con nueva versión
</commit_message>
<xml_diff>
--- a/frontend/public/templates/InformeMedico.docx
+++ b/frontend/public/templates/InformeMedico.docx
@@ -10,17 +10,1252 @@
       </w:pPr>
       <w:r>
         <w:rPr>
-          <w:b/>
-          <w:bCs/>
-          <w:lang w:val="es-VE"/>
-        </w:rPr>
-        <w:t>{nombre}</w:t>
-      </w:r>
-      <w:r>
-        <w:rPr>
-          <w:lang w:val="es-VE"/>
-        </w:rPr>
-        <w:t xml:space="preserve">: </w:t>
+          <w:noProof/>
+          <w:lang w:val="es-VE"/>
+        </w:rPr>
+        <mc:AlternateContent>
+          <mc:Choice Requires="wpg">
+            <w:drawing>
+              <wp:anchor distT="0" distB="0" distL="114300" distR="114300" simplePos="0" relativeHeight="251659264" behindDoc="0" locked="0" layoutInCell="1" allowOverlap="1" wp14:anchorId="02B17ACB" wp14:editId="1CBC24E4">
+                <wp:simplePos x="0" y="0"/>
+                <wp:positionH relativeFrom="column">
+                  <wp:posOffset>-449580</wp:posOffset>
+                </wp:positionH>
+                <wp:positionV relativeFrom="paragraph">
+                  <wp:posOffset>-624840</wp:posOffset>
+                </wp:positionV>
+                <wp:extent cx="6873240" cy="9403080"/>
+                <wp:effectExtent l="0" t="0" r="22860" b="7620"/>
+                <wp:wrapNone/>
+                <wp:docPr id="1061034893" name="Grupo 1472125040">
+                  <a:extLst xmlns:a="http://schemas.openxmlformats.org/drawingml/2006/main">
+                    <a:ext uri="{FF2B5EF4-FFF2-40B4-BE49-F238E27FC236}">
+                      <a16:creationId xmlns:a16="http://schemas.microsoft.com/office/drawing/2014/main" id="{77B095CC-0825-C01D-5B78-CA280E3D0A5A}"/>
+                    </a:ext>
+                  </a:extLst>
+                </wp:docPr>
+                <wp:cNvGraphicFramePr/>
+                <a:graphic xmlns:a="http://schemas.openxmlformats.org/drawingml/2006/main">
+                  <a:graphicData uri="http://schemas.microsoft.com/office/word/2010/wordprocessingGroup">
+                    <wpg:wgp>
+                      <wpg:cNvGrpSpPr/>
+                      <wpg:grpSpPr>
+                        <a:xfrm>
+                          <a:off x="0" y="0"/>
+                          <a:ext cx="6873240" cy="9403080"/>
+                          <a:chOff x="0" y="0"/>
+                          <a:chExt cx="4263332" cy="6737425"/>
+                        </a:xfrm>
+                      </wpg:grpSpPr>
+                      <wps:wsp>
+                        <wps:cNvPr id="360764718" name="Cuadro de texto 10">
+                          <a:extLst>
+                            <a:ext uri="{FF2B5EF4-FFF2-40B4-BE49-F238E27FC236}">
+                              <a16:creationId xmlns:a16="http://schemas.microsoft.com/office/drawing/2014/main" id="{7EAEAEAD-982D-F577-A67C-04855ECEDA09}"/>
+                            </a:ext>
+                          </a:extLst>
+                        </wps:cNvPr>
+                        <wps:cNvSpPr txBox="1"/>
+                        <wps:spPr>
+                          <a:xfrm>
+                            <a:off x="605368" y="47166"/>
+                            <a:ext cx="3657964" cy="769267"/>
+                          </a:xfrm>
+                          <a:prstGeom prst="rect">
+                            <a:avLst/>
+                          </a:prstGeom>
+                          <a:noFill/>
+                          <a:ln w="6350">
+                            <a:noFill/>
+                          </a:ln>
+                        </wps:spPr>
+                        <wps:txbx>
+                          <w:txbxContent>
+                            <w:p>
+                              <w:pPr>
+                                <w:spacing w:line="300" w:lineRule="auto"/>
+                                <w:jc w:val="center"/>
+                                <w:rPr>
+                                  <w:rFonts w:ascii="Aptos" w:eastAsia="Aptos" w:hAnsi="Aptos"/>
+                                  <w:color w:val="000000" w:themeColor="text1"/>
+                                  <w:spacing w:val="60"/>
+                                  <w:sz w:val="21"/>
+                                  <w:szCs w:val="21"/>
+                                  <w:lang w:val="es-ES_tradnl"/>
+                                  <w14:ligatures w14:val="none"/>
+                                </w:rPr>
+                              </w:pPr>
+                              <w:r>
+                                <w:rPr>
+                                  <w:rFonts w:ascii="Aptos" w:eastAsia="Aptos" w:hAnsi="Aptos"/>
+                                  <w:color w:val="000000" w:themeColor="text1"/>
+                                  <w:spacing w:val="60"/>
+                                  <w:sz w:val="21"/>
+                                  <w:szCs w:val="21"/>
+                                  <w:lang w:val="es-ES_tradnl"/>
+                                </w:rPr>
+                                <w:t>DRA. ROSMARIAN CASTILLO R.</w:t>
+                              </w:r>
+                            </w:p>
+                            <w:p>
+                              <w:pPr>
+                                <w:spacing w:line="300" w:lineRule="auto"/>
+                                <w:jc w:val="center"/>
+                                <w:rPr>
+                                  <w:rFonts w:ascii="Aptos" w:eastAsia="Aptos" w:hAnsi="Aptos"/>
+                                  <w:b/>
+                                  <w:bCs/>
+                                  <w:color w:val="000000" w:themeColor="text1"/>
+                                  <w:sz w:val="21"/>
+                                  <w:szCs w:val="21"/>
+                                  <w:lang w:val="es-ES_tradnl"/>
+                                </w:rPr>
+                              </w:pPr>
+                              <w:r>
+                                <w:rPr>
+                                  <w:rFonts w:ascii="Aptos" w:eastAsia="Aptos" w:hAnsi="Aptos"/>
+                                  <w:b/>
+                                  <w:bCs/>
+                                  <w:color w:val="000000" w:themeColor="text1"/>
+                                  <w:sz w:val="21"/>
+                                  <w:szCs w:val="21"/>
+                                  <w:lang w:val="es-ES_tradnl"/>
+                                </w:rPr>
+                                <w:t>MÉDICO OFTALMÓLOGO – CIRUJANO OCULOPLÁSTICO</w:t>
+                              </w:r>
+                            </w:p>
+                            <w:p>
+                              <w:pPr>
+                                <w:spacing w:line="300" w:lineRule="auto"/>
+                                <w:jc w:val="center"/>
+                                <w:rPr>
+                                  <w:rFonts w:ascii="Aptos" w:eastAsia="Aptos" w:hAnsi="Aptos"/>
+                                  <w:color w:val="000000" w:themeColor="text1"/>
+                                  <w:sz w:val="21"/>
+                                  <w:szCs w:val="21"/>
+                                  <w:lang w:val="es-ES_tradnl"/>
+                                </w:rPr>
+                              </w:pPr>
+                              <w:r>
+                                <w:rPr>
+                                  <w:rFonts w:ascii="Aptos" w:eastAsia="Aptos" w:hAnsi="Aptos"/>
+                                  <w:color w:val="000000" w:themeColor="text1"/>
+                                  <w:sz w:val="21"/>
+                                  <w:szCs w:val="21"/>
+                                  <w:lang w:val="es-ES_tradnl"/>
+                                </w:rPr>
+                                <w:t>CMA: 9201   |   MPPS: 77535</w:t>
+                              </w:r>
+                            </w:p>
+                          </w:txbxContent>
+                        </wps:txbx>
+                        <wps:bodyPr rot="0" spcFirstLastPara="0" vert="horz" wrap="square" lIns="91440" tIns="45720" rIns="91440" bIns="45720" numCol="1" spcCol="0" rtlCol="0" fromWordArt="0" anchor="t" anchorCtr="0" forceAA="0" compatLnSpc="1">
+                          <a:prstTxWarp prst="textNoShape">
+                            <a:avLst/>
+                          </a:prstTxWarp>
+                          <a:noAutofit/>
+                        </wps:bodyPr>
+                      </wps:wsp>
+                      <wpg:grpSp>
+                        <wpg:cNvPr id="1808842326" name="Grupo 1937340090">
+                          <a:extLst>
+                            <a:ext uri="{FF2B5EF4-FFF2-40B4-BE49-F238E27FC236}">
+                              <a16:creationId xmlns:a16="http://schemas.microsoft.com/office/drawing/2014/main" id="{8B772B4E-E1C1-189B-F7F4-FB878C4C62ED}"/>
+                            </a:ext>
+                          </a:extLst>
+                        </wpg:cNvPr>
+                        <wpg:cNvGrpSpPr/>
+                        <wpg:grpSpPr>
+                          <a:xfrm>
+                            <a:off x="0" y="0"/>
+                            <a:ext cx="4263332" cy="6737425"/>
+                            <a:chOff x="0" y="0"/>
+                            <a:chExt cx="4263332" cy="6737425"/>
+                          </a:xfrm>
+                        </wpg:grpSpPr>
+                        <wpg:grpSp>
+                          <wpg:cNvPr id="135946769" name="Grupo 779675967">
+                            <a:extLst>
+                              <a:ext uri="{FF2B5EF4-FFF2-40B4-BE49-F238E27FC236}">
+                                <a16:creationId xmlns:a16="http://schemas.microsoft.com/office/drawing/2014/main" id="{01D1A93D-E493-C267-3BC0-901F69397272}"/>
+                              </a:ext>
+                            </a:extLst>
+                          </wpg:cNvPr>
+                          <wpg:cNvGrpSpPr/>
+                          <wpg:grpSpPr>
+                            <a:xfrm>
+                              <a:off x="0" y="0"/>
+                              <a:ext cx="4263332" cy="6197165"/>
+                              <a:chOff x="0" y="0"/>
+                              <a:chExt cx="4263332" cy="6197165"/>
+                            </a:xfrm>
+                          </wpg:grpSpPr>
+                          <wps:wsp>
+                            <wps:cNvPr id="683836748" name="Rectángulo redondeado 1647063250">
+                              <a:extLst>
+                                <a:ext uri="{FF2B5EF4-FFF2-40B4-BE49-F238E27FC236}">
+                                  <a16:creationId xmlns:a16="http://schemas.microsoft.com/office/drawing/2014/main" id="{A17A97C5-BE53-D7B2-5F0F-9CB3CEF054AC}"/>
+                                </a:ext>
+                              </a:extLst>
+                            </wps:cNvPr>
+                            <wps:cNvSpPr/>
+                            <wps:spPr>
+                              <a:xfrm>
+                                <a:off x="0" y="0"/>
+                                <a:ext cx="4263332" cy="769267"/>
+                              </a:xfrm>
+                              <a:prstGeom prst="roundRect">
+                                <a:avLst>
+                                  <a:gd name="adj" fmla="val 15631"/>
+                                </a:avLst>
+                              </a:prstGeom>
+                              <a:noFill/>
+                              <a:ln>
+                                <a:solidFill>
+                                  <a:schemeClr val="accent4">
+                                    <a:lumMod val="75000"/>
+                                  </a:schemeClr>
+                                </a:solidFill>
+                              </a:ln>
+                            </wps:spPr>
+                            <wps:style>
+                              <a:lnRef idx="2">
+                                <a:schemeClr val="accent1">
+                                  <a:shade val="15000"/>
+                                </a:schemeClr>
+                              </a:lnRef>
+                              <a:fillRef idx="1">
+                                <a:schemeClr val="accent1"/>
+                              </a:fillRef>
+                              <a:effectRef idx="0">
+                                <a:schemeClr val="accent1"/>
+                              </a:effectRef>
+                              <a:fontRef idx="minor">
+                                <a:schemeClr val="lt1"/>
+                              </a:fontRef>
+                            </wps:style>
+                            <wps:bodyPr rot="0" spcFirstLastPara="0" vert="horz" wrap="square" lIns="91440" tIns="45720" rIns="91440" bIns="45720" numCol="1" spcCol="0" rtlCol="0" fromWordArt="0" anchor="ctr" anchorCtr="0" forceAA="0" compatLnSpc="1">
+                              <a:prstTxWarp prst="textNoShape">
+                                <a:avLst/>
+                              </a:prstTxWarp>
+                              <a:noAutofit/>
+                            </wps:bodyPr>
+                          </wps:wsp>
+                          <wps:wsp>
+                            <wps:cNvPr id="338053966" name="Rectángulo redondeado 149232655">
+                              <a:extLst>
+                                <a:ext uri="{FF2B5EF4-FFF2-40B4-BE49-F238E27FC236}">
+                                  <a16:creationId xmlns:a16="http://schemas.microsoft.com/office/drawing/2014/main" id="{E978C396-CA2B-17CB-3EB7-EEEA863B283B}"/>
+                                </a:ext>
+                              </a:extLst>
+                            </wps:cNvPr>
+                            <wps:cNvSpPr/>
+                            <wps:spPr>
+                              <a:xfrm>
+                                <a:off x="0" y="845255"/>
+                                <a:ext cx="4263332" cy="4569163"/>
+                              </a:xfrm>
+                              <a:prstGeom prst="roundRect">
+                                <a:avLst>
+                                  <a:gd name="adj" fmla="val 3131"/>
+                                </a:avLst>
+                              </a:prstGeom>
+                              <a:noFill/>
+                              <a:ln>
+                                <a:solidFill>
+                                  <a:schemeClr val="accent4">
+                                    <a:lumMod val="75000"/>
+                                  </a:schemeClr>
+                                </a:solidFill>
+                              </a:ln>
+                            </wps:spPr>
+                            <wps:style>
+                              <a:lnRef idx="2">
+                                <a:schemeClr val="accent1">
+                                  <a:shade val="15000"/>
+                                </a:schemeClr>
+                              </a:lnRef>
+                              <a:fillRef idx="1">
+                                <a:schemeClr val="accent1"/>
+                              </a:fillRef>
+                              <a:effectRef idx="0">
+                                <a:schemeClr val="accent1"/>
+                              </a:effectRef>
+                              <a:fontRef idx="minor">
+                                <a:schemeClr val="lt1"/>
+                              </a:fontRef>
+                            </wps:style>
+                            <wps:bodyPr rot="0" spcFirstLastPara="0" vert="horz" wrap="square" lIns="91440" tIns="45720" rIns="91440" bIns="45720" numCol="1" spcCol="0" rtlCol="0" fromWordArt="0" anchor="ctr" anchorCtr="0" forceAA="0" compatLnSpc="1">
+                              <a:prstTxWarp prst="textNoShape">
+                                <a:avLst/>
+                              </a:prstTxWarp>
+                              <a:noAutofit/>
+                            </wps:bodyPr>
+                          </wps:wsp>
+                          <wps:wsp>
+                            <wps:cNvPr id="161166762" name="Rectángulo redondeado 1426579412">
+                              <a:extLst>
+                                <a:ext uri="{FF2B5EF4-FFF2-40B4-BE49-F238E27FC236}">
+                                  <a16:creationId xmlns:a16="http://schemas.microsoft.com/office/drawing/2014/main" id="{8A47E78B-6782-EDBA-C95D-2CB50E53F61E}"/>
+                                </a:ext>
+                              </a:extLst>
+                            </wps:cNvPr>
+                            <wps:cNvSpPr/>
+                            <wps:spPr>
+                              <a:xfrm>
+                                <a:off x="0" y="5485965"/>
+                                <a:ext cx="4263332" cy="711200"/>
+                              </a:xfrm>
+                              <a:prstGeom prst="roundRect">
+                                <a:avLst>
+                                  <a:gd name="adj" fmla="val 15631"/>
+                                </a:avLst>
+                              </a:prstGeom>
+                              <a:noFill/>
+                              <a:ln>
+                                <a:solidFill>
+                                  <a:schemeClr val="accent4">
+                                    <a:lumMod val="75000"/>
+                                  </a:schemeClr>
+                                </a:solidFill>
+                              </a:ln>
+                            </wps:spPr>
+                            <wps:style>
+                              <a:lnRef idx="2">
+                                <a:schemeClr val="accent1">
+                                  <a:shade val="15000"/>
+                                </a:schemeClr>
+                              </a:lnRef>
+                              <a:fillRef idx="1">
+                                <a:schemeClr val="accent1"/>
+                              </a:fillRef>
+                              <a:effectRef idx="0">
+                                <a:schemeClr val="accent1"/>
+                              </a:effectRef>
+                              <a:fontRef idx="minor">
+                                <a:schemeClr val="lt1"/>
+                              </a:fontRef>
+                            </wps:style>
+                            <wps:bodyPr rot="0" spcFirstLastPara="0" vert="horz" wrap="square" lIns="91440" tIns="45720" rIns="91440" bIns="45720" numCol="1" spcCol="0" rtlCol="0" fromWordArt="0" anchor="ctr" anchorCtr="0" forceAA="0" compatLnSpc="1">
+                              <a:prstTxWarp prst="textNoShape">
+                                <a:avLst/>
+                              </a:prstTxWarp>
+                              <a:noAutofit/>
+                            </wps:bodyPr>
+                          </wps:wsp>
+                        </wpg:grpSp>
+                        <pic:pic xmlns:pic="http://schemas.openxmlformats.org/drawingml/2006/picture">
+                          <pic:nvPicPr>
+                            <pic:cNvPr id="2036613752" name="Imagen 444254893">
+                              <a:extLst>
+                                <a:ext uri="{FF2B5EF4-FFF2-40B4-BE49-F238E27FC236}">
+                                  <a16:creationId xmlns:a16="http://schemas.microsoft.com/office/drawing/2014/main" id="{8A7A2248-EBC0-B1D1-5EA8-91E719F13B5D}"/>
+                                </a:ext>
+                              </a:extLst>
+                            </pic:cNvPr>
+                            <pic:cNvPicPr>
+                              <a:picLocks noChangeAspect="1"/>
+                            </pic:cNvPicPr>
+                          </pic:nvPicPr>
+                          <pic:blipFill>
+                            <a:blip r:embed="rId4" cstate="print">
+                              <a:extLst>
+                                <a:ext uri="{28A0092B-C50C-407E-A947-70E740481C1C}">
+                                  <a14:useLocalDpi xmlns:a14="http://schemas.microsoft.com/office/drawing/2010/main" val="0"/>
+                                </a:ext>
+                              </a:extLst>
+                            </a:blip>
+                            <a:stretch>
+                              <a:fillRect/>
+                            </a:stretch>
+                          </pic:blipFill>
+                          <pic:spPr>
+                            <a:xfrm>
+                              <a:off x="189090" y="120738"/>
+                              <a:ext cx="495300" cy="499745"/>
+                            </a:xfrm>
+                            <a:prstGeom prst="rect">
+                              <a:avLst/>
+                            </a:prstGeom>
+                          </pic:spPr>
+                        </pic:pic>
+                        <wps:wsp>
+                          <wps:cNvPr id="1009106503" name="Cuadro de texto 10">
+                            <a:extLst>
+                              <a:ext uri="{FF2B5EF4-FFF2-40B4-BE49-F238E27FC236}">
+                                <a16:creationId xmlns:a16="http://schemas.microsoft.com/office/drawing/2014/main" id="{C8A46A42-964F-10BE-16D8-F89AA641DC11}"/>
+                              </a:ext>
+                            </a:extLst>
+                          </wps:cNvPr>
+                          <wps:cNvSpPr txBox="1"/>
+                          <wps:spPr>
+                            <a:xfrm>
+                              <a:off x="0" y="6197164"/>
+                              <a:ext cx="4263332" cy="540261"/>
+                            </a:xfrm>
+                            <a:prstGeom prst="rect">
+                              <a:avLst/>
+                            </a:prstGeom>
+                            <a:noFill/>
+                            <a:ln w="6350">
+                              <a:noFill/>
+                            </a:ln>
+                          </wps:spPr>
+                          <wps:txbx>
+                            <w:txbxContent>
+                              <w:p>
+                                <w:pPr>
+                                  <w:jc w:val="center"/>
+                                  <w:rPr>
+                                    <w:rFonts w:ascii="Aptos" w:eastAsia="Aptos" w:hAnsi="Aptos"/>
+                                    <w:color w:val="000000" w:themeColor="text1"/>
+                                    <w:sz w:val="20"/>
+                                    <w:szCs w:val="20"/>
+                                    <w:lang w:val="es-ES_tradnl"/>
+                                    <w14:ligatures w14:val="none"/>
+                                  </w:rPr>
+                                </w:pPr>
+                                <w:r>
+                                  <w:rPr>
+                                    <w:rFonts w:ascii="Aptos" w:eastAsia="Aptos" w:hAnsi="Aptos"/>
+                                    <w:color w:val="000000" w:themeColor="text1"/>
+                                    <w:sz w:val="20"/>
+                                    <w:szCs w:val="20"/>
+                                    <w:lang w:val="es-ES_tradnl"/>
+                                  </w:rPr>
+                                  <w:t xml:space="preserve">Centro Empresarial </w:t>
+                                </w:r>
+                                <w:proofErr w:type="spellStart"/>
+                                <w:r>
+                                  <w:rPr>
+                                    <w:rFonts w:ascii="Aptos" w:eastAsia="Aptos" w:hAnsi="Aptos"/>
+                                    <w:color w:val="000000" w:themeColor="text1"/>
+                                    <w:sz w:val="20"/>
+                                    <w:szCs w:val="20"/>
+                                    <w:lang w:val="es-ES_tradnl"/>
+                                  </w:rPr>
+                                  <w:t>Qvdra</w:t>
+                                </w:r>
+                                <w:proofErr w:type="spellEnd"/>
+                                <w:r>
+                                  <w:rPr>
+                                    <w:rFonts w:ascii="Aptos" w:eastAsia="Aptos" w:hAnsi="Aptos"/>
+                                    <w:color w:val="000000" w:themeColor="text1"/>
+                                    <w:sz w:val="20"/>
+                                    <w:szCs w:val="20"/>
+                                    <w:lang w:val="es-ES_tradnl"/>
+                                  </w:rPr>
+                                  <w:t xml:space="preserve"> | Avenida Sucre cruce con Avenida Rómulo Gallegos. Piso 1, Oficina </w:t>
+                                </w:r>
+                                <w:proofErr w:type="spellStart"/>
+                                <w:r>
+                                  <w:rPr>
+                                    <w:rFonts w:ascii="Aptos" w:eastAsia="Aptos" w:hAnsi="Aptos"/>
+                                    <w:color w:val="000000" w:themeColor="text1"/>
+                                    <w:sz w:val="20"/>
+                                    <w:szCs w:val="20"/>
+                                    <w:lang w:val="es-ES_tradnl"/>
+                                  </w:rPr>
+                                  <w:t>N°</w:t>
+                                </w:r>
+                                <w:proofErr w:type="spellEnd"/>
+                                <w:r>
+                                  <w:rPr>
+                                    <w:rFonts w:ascii="Aptos" w:eastAsia="Aptos" w:hAnsi="Aptos"/>
+                                    <w:color w:val="000000" w:themeColor="text1"/>
+                                    <w:sz w:val="20"/>
+                                    <w:szCs w:val="20"/>
+                                    <w:lang w:val="es-ES_tradnl"/>
+                                  </w:rPr>
+                                  <w:t xml:space="preserve"> 9. Los Dos Caminos | Caracas – Venezuela</w:t>
+                                </w:r>
+                              </w:p>
+                              <w:p>
+                                <w:pPr>
+                                  <w:jc w:val="center"/>
+                                  <w:rPr>
+                                    <w:rFonts w:ascii="Aptos" w:eastAsia="Aptos" w:hAnsi="Aptos"/>
+                                    <w:color w:val="000000" w:themeColor="text1"/>
+                                    <w:sz w:val="20"/>
+                                    <w:szCs w:val="20"/>
+                                    <w:lang w:val="es-ES_tradnl"/>
+                                  </w:rPr>
+                                </w:pPr>
+                                <w:r>
+                                  <w:rPr>
+                                    <w:rFonts w:ascii="Aptos" w:eastAsia="Aptos" w:hAnsi="Aptos"/>
+                                    <w:color w:val="000000" w:themeColor="text1"/>
+                                    <w:sz w:val="20"/>
+                                    <w:szCs w:val="20"/>
+                                    <w:lang w:val="es-ES_tradnl"/>
+                                  </w:rPr>
+                                  <w:t xml:space="preserve"> 0414-</w:t>
+                                </w:r>
+                                <w:proofErr w:type="gramStart"/>
+                                <w:r>
+                                  <w:rPr>
+                                    <w:rFonts w:ascii="Aptos" w:eastAsia="Aptos" w:hAnsi="Aptos"/>
+                                    <w:color w:val="000000" w:themeColor="text1"/>
+                                    <w:sz w:val="20"/>
+                                    <w:szCs w:val="20"/>
+                                    <w:lang w:val="es-ES_tradnl"/>
+                                  </w:rPr>
+                                  <w:t>0510717  |</w:t>
+                                </w:r>
+                                <w:proofErr w:type="gramEnd"/>
+                                <w:r>
+                                  <w:rPr>
+                                    <w:rFonts w:ascii="Aptos" w:eastAsia="Aptos" w:hAnsi="Aptos"/>
+                                    <w:color w:val="000000" w:themeColor="text1"/>
+                                    <w:sz w:val="20"/>
+                                    <w:szCs w:val="20"/>
+                                    <w:lang w:val="es-ES_tradnl"/>
+                                  </w:rPr>
+                                  <w:t xml:space="preserve">         @dra.rosmariancastillo </w:t>
+                                </w:r>
+                              </w:p>
+                            </w:txbxContent>
+                          </wps:txbx>
+                          <wps:bodyPr rot="0" spcFirstLastPara="0" vert="horz" wrap="square" lIns="91440" tIns="45720" rIns="91440" bIns="45720" numCol="1" spcCol="0" rtlCol="0" fromWordArt="0" anchor="t" anchorCtr="0" forceAA="0" compatLnSpc="1">
+                            <a:prstTxWarp prst="textNoShape">
+                              <a:avLst/>
+                            </a:prstTxWarp>
+                            <a:noAutofit/>
+                          </wps:bodyPr>
+                        </wps:wsp>
+                        <wps:wsp>
+                          <wps:cNvPr id="1104940770" name="Cuadro de texto 10">
+                            <a:extLst>
+                              <a:ext uri="{FF2B5EF4-FFF2-40B4-BE49-F238E27FC236}">
+                                <a16:creationId xmlns:a16="http://schemas.microsoft.com/office/drawing/2014/main" id="{7CE49E49-72CB-188F-1BF1-9786C3BFD827}"/>
+                              </a:ext>
+                            </a:extLst>
+                          </wps:cNvPr>
+                          <wps:cNvSpPr txBox="1"/>
+                          <wps:spPr>
+                            <a:xfrm>
+                              <a:off x="97367" y="937171"/>
+                              <a:ext cx="4071434" cy="380188"/>
+                            </a:xfrm>
+                            <a:prstGeom prst="rect">
+                              <a:avLst/>
+                            </a:prstGeom>
+                            <a:noFill/>
+                            <a:ln w="6350">
+                              <a:noFill/>
+                            </a:ln>
+                          </wps:spPr>
+                          <wps:txbx>
+                            <w:txbxContent>
+                              <w:p>
+                                <w:pPr>
+                                  <w:spacing w:line="300" w:lineRule="auto"/>
+                                  <w:jc w:val="center"/>
+                                  <w:rPr>
+                                    <w:rFonts w:ascii="Aptos" w:eastAsia="Aptos" w:hAnsi="Aptos"/>
+                                    <w:b/>
+                                    <w:bCs/>
+                                    <w:color w:val="000000" w:themeColor="text1"/>
+                                    <w:lang w:val="es-ES"/>
+                                    <w14:ligatures w14:val="none"/>
+                                  </w:rPr>
+                                </w:pPr>
+                                <w:r>
+                                  <w:rPr>
+                                    <w:b/>
+                                    <w:bCs/>
+                                    <w:sz w:val="32"/>
+                                    <w:szCs w:val="32"/>
+                                    <w:lang w:val="es-VE"/>
+                                  </w:rPr>
+                                  <w:t>INFORME M</w:t>
+                                </w:r>
+                                <w:r>
+                                  <w:rPr>
+                                    <w:b/>
+                                    <w:bCs/>
+                                    <w:sz w:val="32"/>
+                                    <w:szCs w:val="32"/>
+                                    <w:lang w:val="es-VE"/>
+                                  </w:rPr>
+                                  <w:t>É</w:t>
+                                </w:r>
+                                <w:r>
+                                  <w:rPr>
+                                    <w:b/>
+                                    <w:bCs/>
+                                    <w:sz w:val="32"/>
+                                    <w:szCs w:val="32"/>
+                                    <w:lang w:val="es-VE"/>
+                                  </w:rPr>
+                                  <w:t>DICO</w:t>
+                                </w:r>
+                              </w:p>
+                            </w:txbxContent>
+                          </wps:txbx>
+                          <wps:bodyPr rot="0" spcFirstLastPara="0" vert="horz" wrap="square" lIns="91440" tIns="45720" rIns="91440" bIns="45720" numCol="1" spcCol="0" rtlCol="0" fromWordArt="0" anchor="t" anchorCtr="0" forceAA="0" compatLnSpc="1">
+                            <a:prstTxWarp prst="textNoShape">
+                              <a:avLst/>
+                            </a:prstTxWarp>
+                            <a:noAutofit/>
+                          </wps:bodyPr>
+                        </wps:wsp>
+                        <pic:pic xmlns:pic="http://schemas.openxmlformats.org/drawingml/2006/picture">
+                          <pic:nvPicPr>
+                            <pic:cNvPr id="1715432971" name="Gráfico 12" descr="Receiver contorno">
+                              <a:extLst>
+                                <a:ext uri="{FF2B5EF4-FFF2-40B4-BE49-F238E27FC236}">
+                                  <a16:creationId xmlns:a16="http://schemas.microsoft.com/office/drawing/2014/main" id="{0C293446-A9C9-DA8B-913A-91F27AD6FE2A}"/>
+                                </a:ext>
+                              </a:extLst>
+                            </pic:cNvPr>
+                            <pic:cNvPicPr>
+                              <a:picLocks noChangeAspect="1"/>
+                            </pic:cNvPicPr>
+                          </pic:nvPicPr>
+                          <pic:blipFill>
+                            <a:blip r:embed="rId5">
+                              <a:extLst>
+                                <a:ext uri="{96DAC541-7B7A-43D3-8B79-37D633B846F1}">
+                                  <asvg:svgBlip xmlns:asvg="http://schemas.microsoft.com/office/drawing/2016/SVG/main" r:embed="rId6"/>
+                                </a:ext>
+                              </a:extLst>
+                            </a:blip>
+                            <a:stretch>
+                              <a:fillRect/>
+                            </a:stretch>
+                          </pic:blipFill>
+                          <pic:spPr>
+                            <a:xfrm>
+                              <a:off x="759093" y="6541793"/>
+                              <a:ext cx="150118" cy="150118"/>
+                            </a:xfrm>
+                            <a:prstGeom prst="rect">
+                              <a:avLst/>
+                            </a:prstGeom>
+                          </pic:spPr>
+                        </pic:pic>
+                        <pic:pic xmlns:pic="http://schemas.openxmlformats.org/drawingml/2006/picture">
+                          <pic:nvPicPr>
+                            <pic:cNvPr id="250741531" name="Imagen 93307166">
+                              <a:extLst>
+                                <a:ext uri="{FF2B5EF4-FFF2-40B4-BE49-F238E27FC236}">
+                                  <a16:creationId xmlns:a16="http://schemas.microsoft.com/office/drawing/2014/main" id="{3D37AF6F-11BB-5101-E511-5D0804D78A0C}"/>
+                                </a:ext>
+                              </a:extLst>
+                            </pic:cNvPr>
+                            <pic:cNvPicPr>
+                              <a:picLocks noChangeAspect="1"/>
+                            </pic:cNvPicPr>
+                          </pic:nvPicPr>
+                          <pic:blipFill>
+                            <a:blip r:embed="rId7"/>
+                            <a:stretch>
+                              <a:fillRect/>
+                            </a:stretch>
+                          </pic:blipFill>
+                          <pic:spPr>
+                            <a:xfrm>
+                              <a:off x="1892961" y="6571773"/>
+                              <a:ext cx="108000" cy="108000"/>
+                            </a:xfrm>
+                            <a:prstGeom prst="rect">
+                              <a:avLst/>
+                            </a:prstGeom>
+                          </pic:spPr>
+                        </pic:pic>
+                        <wps:wsp>
+                          <wps:cNvPr id="668834928" name="Cuadro de texto 10">
+                            <a:extLst>
+                              <a:ext uri="{FF2B5EF4-FFF2-40B4-BE49-F238E27FC236}">
+                                <a16:creationId xmlns:a16="http://schemas.microsoft.com/office/drawing/2014/main" id="{5855823B-12C3-3D39-BBC2-9B03F1915F11}"/>
+                              </a:ext>
+                            </a:extLst>
+                          </wps:cNvPr>
+                          <wps:cNvSpPr txBox="1"/>
+                          <wps:spPr>
+                            <a:xfrm>
+                              <a:off x="101196" y="5528132"/>
+                              <a:ext cx="2043289" cy="294424"/>
+                            </a:xfrm>
+                            <a:prstGeom prst="rect">
+                              <a:avLst/>
+                            </a:prstGeom>
+                            <a:noFill/>
+                            <a:ln w="6350">
+                              <a:noFill/>
+                            </a:ln>
+                          </wps:spPr>
+                          <wps:txbx>
+                            <w:txbxContent>
+                              <w:p>
+                                <w:pPr>
+                                  <w:spacing w:line="300" w:lineRule="auto"/>
+                                  <w:rPr>
+                                    <w:rFonts w:ascii="Aptos" w:eastAsia="Aptos" w:hAnsi="Aptos"/>
+                                    <w:color w:val="000000" w:themeColor="text1"/>
+                                    <w:sz w:val="21"/>
+                                    <w:szCs w:val="21"/>
+                                    <w:lang w:val="es-ES"/>
+                                    <w14:ligatures w14:val="none"/>
+                                  </w:rPr>
+                                </w:pPr>
+                                <w:r>
+                                  <w:rPr>
+                                    <w:rFonts w:ascii="Aptos" w:eastAsia="Aptos" w:hAnsi="Aptos"/>
+                                    <w:color w:val="000000" w:themeColor="text1"/>
+                                    <w:sz w:val="21"/>
+                                    <w:szCs w:val="21"/>
+                                    <w:lang w:val="es-ES"/>
+                                  </w:rPr>
+                                  <w:t xml:space="preserve">Nombre: </w:t>
+                                </w:r>
+                                <w:r>
+                                  <w:rPr>
+                                    <w:lang w:val="es-VE"/>
+                                  </w:rPr>
+                                  <w:t>{nombre}</w:t>
+                                </w:r>
+                              </w:p>
+                            </w:txbxContent>
+                          </wps:txbx>
+                          <wps:bodyPr rot="0" spcFirstLastPara="0" vert="horz" wrap="square" lIns="91440" tIns="45720" rIns="91440" bIns="45720" numCol="1" spcCol="0" rtlCol="0" fromWordArt="0" anchor="t" anchorCtr="0" forceAA="0" compatLnSpc="1">
+                            <a:prstTxWarp prst="textNoShape">
+                              <a:avLst/>
+                            </a:prstTxWarp>
+                            <a:noAutofit/>
+                          </wps:bodyPr>
+                        </wps:wsp>
+                        <wps:wsp>
+                          <wps:cNvPr id="227116126" name="Cuadro de texto 10">
+                            <a:extLst>
+                              <a:ext uri="{FF2B5EF4-FFF2-40B4-BE49-F238E27FC236}">
+                                <a16:creationId xmlns:a16="http://schemas.microsoft.com/office/drawing/2014/main" id="{C7D28C42-C4E5-0BCA-4E8F-9AD91125FF50}"/>
+                              </a:ext>
+                            </a:extLst>
+                          </wps:cNvPr>
+                          <wps:cNvSpPr txBox="1"/>
+                          <wps:spPr>
+                            <a:xfrm>
+                              <a:off x="2570814" y="5564289"/>
+                              <a:ext cx="1664506" cy="294424"/>
+                            </a:xfrm>
+                            <a:prstGeom prst="rect">
+                              <a:avLst/>
+                            </a:prstGeom>
+                            <a:noFill/>
+                            <a:ln w="6350">
+                              <a:noFill/>
+                            </a:ln>
+                          </wps:spPr>
+                          <wps:txbx>
+                            <w:txbxContent>
+                              <w:p>
+                                <w:pPr>
+                                  <w:spacing w:line="300" w:lineRule="auto"/>
+                                  <w:rPr>
+                                    <w:rFonts w:ascii="Aptos" w:eastAsia="Aptos" w:hAnsi="Aptos"/>
+                                    <w:color w:val="000000" w:themeColor="text1"/>
+                                    <w:sz w:val="21"/>
+                                    <w:szCs w:val="21"/>
+                                    <w:lang w:val="es-ES"/>
+                                    <w14:ligatures w14:val="none"/>
+                                  </w:rPr>
+                                </w:pPr>
+                                <w:r>
+                                  <w:rPr>
+                                    <w:rFonts w:ascii="Aptos" w:eastAsia="Aptos" w:hAnsi="Aptos"/>
+                                    <w:color w:val="000000" w:themeColor="text1"/>
+                                    <w:sz w:val="21"/>
+                                    <w:szCs w:val="21"/>
+                                    <w:lang w:val="es-ES"/>
+                                  </w:rPr>
+                                  <w:t xml:space="preserve">CI </w:t>
+                                </w:r>
+                                <w:proofErr w:type="spellStart"/>
+                                <w:r>
+                                  <w:rPr>
+                                    <w:rFonts w:ascii="Aptos" w:eastAsia="Aptos" w:hAnsi="Aptos"/>
+                                    <w:color w:val="000000" w:themeColor="text1"/>
+                                    <w:sz w:val="21"/>
+                                    <w:szCs w:val="21"/>
+                                    <w:lang w:val="es-ES"/>
+                                  </w:rPr>
+                                  <w:t>N°</w:t>
+                                </w:r>
+                                <w:proofErr w:type="spellEnd"/>
+                                <w:r>
+                                  <w:rPr>
+                                    <w:rFonts w:ascii="Aptos" w:eastAsia="Aptos" w:hAnsi="Aptos"/>
+                                    <w:color w:val="000000" w:themeColor="text1"/>
+                                    <w:sz w:val="21"/>
+                                    <w:szCs w:val="21"/>
+                                    <w:lang w:val="es-ES"/>
+                                  </w:rPr>
+                                  <w:t xml:space="preserve">: </w:t>
+                                </w:r>
+                                <w:r>
+                                  <w:rPr>
+                                    <w:rFonts w:ascii="Aptos" w:hAnsi="Aptos"/>
+                                    <w:sz w:val="21"/>
+                                    <w:szCs w:val="21"/>
+                                    <w:lang w:val="es-VE"/>
+                                  </w:rPr>
+                                  <w:t>{</w:t>
+                                </w:r>
+                                <w:proofErr w:type="spellStart"/>
+                                <w:r>
+                                  <w:rPr>
+                                    <w:rFonts w:ascii="Aptos" w:hAnsi="Aptos"/>
+                                    <w:sz w:val="21"/>
+                                    <w:szCs w:val="21"/>
+                                    <w:lang w:val="es-VE"/>
+                                  </w:rPr>
+                                  <w:t>numeroDocumento</w:t>
+                                </w:r>
+                                <w:proofErr w:type="spellEnd"/>
+                                <w:r>
+                                  <w:rPr>
+                                    <w:rFonts w:ascii="Aptos" w:hAnsi="Aptos"/>
+                                    <w:sz w:val="21"/>
+                                    <w:szCs w:val="21"/>
+                                    <w:lang w:val="es-VE"/>
+                                  </w:rPr>
+                                  <w:t>}</w:t>
+                                </w:r>
+                              </w:p>
+                            </w:txbxContent>
+                          </wps:txbx>
+                          <wps:bodyPr rot="0" spcFirstLastPara="0" vert="horz" wrap="square" lIns="91440" tIns="45720" rIns="91440" bIns="45720" numCol="1" spcCol="0" rtlCol="0" fromWordArt="0" anchor="t" anchorCtr="0" forceAA="0" compatLnSpc="1">
+                            <a:prstTxWarp prst="textNoShape">
+                              <a:avLst/>
+                            </a:prstTxWarp>
+                            <a:noAutofit/>
+                          </wps:bodyPr>
+                        </wps:wsp>
+                      </wpg:grpSp>
+                    </wpg:wgp>
+                  </a:graphicData>
+                </a:graphic>
+              </wp:anchor>
+            </w:drawing>
+          </mc:Choice>
+          <mc:Fallback>
+            <w:pict>
+              <v:group w14:anchorId="02B17ACB" id="Grupo 1472125040" o:spid="_x0000_s1026" style="position:absolute;margin-left:-35.4pt;margin-top:-49.2pt;width:541.2pt;height:740.4pt;z-index:251659264" coordsize="42633,67374" o:gfxdata="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">
+                <v:shapetype id="_x0000_t202" coordsize="21600,21600" o:spt="202" path="m,l,21600r21600,l21600,xe">
+                  <v:stroke joinstyle="miter"/>
+                  <v:path gradientshapeok="t" o:connecttype="rect"/>
+                </v:shapetype>
+                <v:shape id="Cuadro de texto 10" o:spid="_x0000_s1027" type="#_x0000_t202" style="position:absolute;left:6053;top:471;width:36580;height:7693;visibility:visible;mso-wrap-style:square;v-text-anchor:top" o:gfxdata="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" filled="f" stroked="f" strokeweight=".5pt">
+                  <v:textbox>
+                    <w:txbxContent>
+                      <w:p>
+                        <w:pPr>
+                          <w:spacing w:line="300" w:lineRule="auto"/>
+                          <w:jc w:val="center"/>
+                          <w:rPr>
+                            <w:rFonts w:ascii="Aptos" w:eastAsia="Aptos" w:hAnsi="Aptos"/>
+                            <w:color w:val="000000" w:themeColor="text1"/>
+                            <w:spacing w:val="60"/>
+                            <w:sz w:val="21"/>
+                            <w:szCs w:val="21"/>
+                            <w:lang w:val="es-ES_tradnl"/>
+                            <w14:ligatures w14:val="none"/>
+                          </w:rPr>
+                        </w:pPr>
+                        <w:r>
+                          <w:rPr>
+                            <w:rFonts w:ascii="Aptos" w:eastAsia="Aptos" w:hAnsi="Aptos"/>
+                            <w:color w:val="000000" w:themeColor="text1"/>
+                            <w:spacing w:val="60"/>
+                            <w:sz w:val="21"/>
+                            <w:szCs w:val="21"/>
+                            <w:lang w:val="es-ES_tradnl"/>
+                          </w:rPr>
+                          <w:t>DRA. ROSMARIAN CASTILLO R.</w:t>
+                        </w:r>
+                      </w:p>
+                      <w:p>
+                        <w:pPr>
+                          <w:spacing w:line="300" w:lineRule="auto"/>
+                          <w:jc w:val="center"/>
+                          <w:rPr>
+                            <w:rFonts w:ascii="Aptos" w:eastAsia="Aptos" w:hAnsi="Aptos"/>
+                            <w:b/>
+                            <w:bCs/>
+                            <w:color w:val="000000" w:themeColor="text1"/>
+                            <w:sz w:val="21"/>
+                            <w:szCs w:val="21"/>
+                            <w:lang w:val="es-ES_tradnl"/>
+                          </w:rPr>
+                        </w:pPr>
+                        <w:r>
+                          <w:rPr>
+                            <w:rFonts w:ascii="Aptos" w:eastAsia="Aptos" w:hAnsi="Aptos"/>
+                            <w:b/>
+                            <w:bCs/>
+                            <w:color w:val="000000" w:themeColor="text1"/>
+                            <w:sz w:val="21"/>
+                            <w:szCs w:val="21"/>
+                            <w:lang w:val="es-ES_tradnl"/>
+                          </w:rPr>
+                          <w:t>MÉDICO OFTALMÓLOGO – CIRUJANO OCULOPLÁSTICO</w:t>
+                        </w:r>
+                      </w:p>
+                      <w:p>
+                        <w:pPr>
+                          <w:spacing w:line="300" w:lineRule="auto"/>
+                          <w:jc w:val="center"/>
+                          <w:rPr>
+                            <w:rFonts w:ascii="Aptos" w:eastAsia="Aptos" w:hAnsi="Aptos"/>
+                            <w:color w:val="000000" w:themeColor="text1"/>
+                            <w:sz w:val="21"/>
+                            <w:szCs w:val="21"/>
+                            <w:lang w:val="es-ES_tradnl"/>
+                          </w:rPr>
+                        </w:pPr>
+                        <w:r>
+                          <w:rPr>
+                            <w:rFonts w:ascii="Aptos" w:eastAsia="Aptos" w:hAnsi="Aptos"/>
+                            <w:color w:val="000000" w:themeColor="text1"/>
+                            <w:sz w:val="21"/>
+                            <w:szCs w:val="21"/>
+                            <w:lang w:val="es-ES_tradnl"/>
+                          </w:rPr>
+                          <w:t>CMA: 9201   |   MPPS: 77535</w:t>
+                        </w:r>
+                      </w:p>
+                    </w:txbxContent>
+                  </v:textbox>
+                </v:shape>
+                <v:group id="Grupo 1937340090" o:spid="_x0000_s1028" style="position:absolute;width:42633;height:67374" coordsize="42633,67374" o:gfxdata="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">
+                  <v:group id="Grupo 779675967" o:spid="_x0000_s1029" style="position:absolute;width:42633;height:61971" coordsize="42633,61971" o:gfxdata="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">
+                    <v:roundrect id="Rectángulo redondeado 1647063250" o:spid="_x0000_s1030" style="position:absolute;width:42633;height:7692;visibility:visible;mso-wrap-style:square;v-text-anchor:middle" arcsize="10243f" o:gfxdata="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" filled="f" strokecolor="#0b769f [2407]" strokeweight="1.5pt">
+                      <v:stroke joinstyle="miter"/>
+                    </v:roundrect>
+                    <v:roundrect id="Rectángulo redondeado 149232655" o:spid="_x0000_s1031" style="position:absolute;top:8452;width:42633;height:45692;visibility:visible;mso-wrap-style:square;v-text-anchor:middle" arcsize="2051f" o:gfxdata="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" filled="f" strokecolor="#0b769f [2407]" strokeweight="1.5pt">
+                      <v:stroke joinstyle="miter"/>
+                    </v:roundrect>
+                    <v:roundrect id="Rectángulo redondeado 1426579412" o:spid="_x0000_s1032" style="position:absolute;top:54859;width:42633;height:7112;visibility:visible;mso-wrap-style:square;v-text-anchor:middle" arcsize="10243f" o:gfxdata="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" filled="f" strokecolor="#0b769f [2407]" strokeweight="1.5pt">
+                      <v:stroke joinstyle="miter"/>
+                    </v:roundrect>
+                  </v:group>
+                  <v:shapetype id="_x0000_t75" coordsize="21600,21600" o:spt="75" o:preferrelative="t" path="m@4@5l@4@11@9@11@9@5xe" filled="f" stroked="f">
+                    <v:stroke joinstyle="miter"/>
+                    <v:formulas>
+                      <v:f eqn="if lineDrawn pixelLineWidth 0"/>
+                      <v:f eqn="sum @0 1 0"/>
+                      <v:f eqn="sum 0 0 @1"/>
+                      <v:f eqn="prod @2 1 2"/>
+                      <v:f eqn="prod @3 21600 pixelWidth"/>
+                      <v:f eqn="prod @3 21600 pixelHeight"/>
+                      <v:f eqn="sum @0 0 1"/>
+                      <v:f eqn="prod @6 1 2"/>
+                      <v:f eqn="prod @7 21600 pixelWidth"/>
+                      <v:f eqn="sum @8 21600 0"/>
+                      <v:f eqn="prod @7 21600 pixelHeight"/>
+                      <v:f eqn="sum @10 21600 0"/>
+                    </v:formulas>
+                    <v:path o:extrusionok="f" gradientshapeok="t" o:connecttype="rect"/>
+                    <o:lock v:ext="edit" aspectratio="t"/>
+                  </v:shapetype>
+                  <v:shape id="Imagen 444254893" o:spid="_x0000_s1033" type="#_x0000_t75" style="position:absolute;left:1890;top:1207;width:4953;height:4997;visibility:visible;mso-wrap-style:square" o:gfxdata="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">
+                    <v:imagedata r:id="rId8" o:title=""/>
+                  </v:shape>
+                  <v:shape id="Cuadro de texto 10" o:spid="_x0000_s1034" type="#_x0000_t202" style="position:absolute;top:61971;width:42633;height:5403;visibility:visible;mso-wrap-style:square;v-text-anchor:top" o:gfxdata="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" filled="f" stroked="f" strokeweight=".5pt">
+                    <v:textbox>
+                      <w:txbxContent>
+                        <w:p>
+                          <w:pPr>
+                            <w:jc w:val="center"/>
+                            <w:rPr>
+                              <w:rFonts w:ascii="Aptos" w:eastAsia="Aptos" w:hAnsi="Aptos"/>
+                              <w:color w:val="000000" w:themeColor="text1"/>
+                              <w:sz w:val="20"/>
+                              <w:szCs w:val="20"/>
+                              <w:lang w:val="es-ES_tradnl"/>
+                              <w14:ligatures w14:val="none"/>
+                            </w:rPr>
+                          </w:pPr>
+                          <w:r>
+                            <w:rPr>
+                              <w:rFonts w:ascii="Aptos" w:eastAsia="Aptos" w:hAnsi="Aptos"/>
+                              <w:color w:val="000000" w:themeColor="text1"/>
+                              <w:sz w:val="20"/>
+                              <w:szCs w:val="20"/>
+                              <w:lang w:val="es-ES_tradnl"/>
+                            </w:rPr>
+                            <w:t xml:space="preserve">Centro Empresarial </w:t>
+                          </w:r>
+                          <w:proofErr w:type="spellStart"/>
+                          <w:r>
+                            <w:rPr>
+                              <w:rFonts w:ascii="Aptos" w:eastAsia="Aptos" w:hAnsi="Aptos"/>
+                              <w:color w:val="000000" w:themeColor="text1"/>
+                              <w:sz w:val="20"/>
+                              <w:szCs w:val="20"/>
+                              <w:lang w:val="es-ES_tradnl"/>
+                            </w:rPr>
+                            <w:t>Qvdra</w:t>
+                          </w:r>
+                          <w:proofErr w:type="spellEnd"/>
+                          <w:r>
+                            <w:rPr>
+                              <w:rFonts w:ascii="Aptos" w:eastAsia="Aptos" w:hAnsi="Aptos"/>
+                              <w:color w:val="000000" w:themeColor="text1"/>
+                              <w:sz w:val="20"/>
+                              <w:szCs w:val="20"/>
+                              <w:lang w:val="es-ES_tradnl"/>
+                            </w:rPr>
+                            <w:t xml:space="preserve"> | Avenida Sucre cruce con Avenida Rómulo Gallegos. Piso 1, Oficina </w:t>
+                          </w:r>
+                          <w:proofErr w:type="spellStart"/>
+                          <w:r>
+                            <w:rPr>
+                              <w:rFonts w:ascii="Aptos" w:eastAsia="Aptos" w:hAnsi="Aptos"/>
+                              <w:color w:val="000000" w:themeColor="text1"/>
+                              <w:sz w:val="20"/>
+                              <w:szCs w:val="20"/>
+                              <w:lang w:val="es-ES_tradnl"/>
+                            </w:rPr>
+                            <w:t>N°</w:t>
+                          </w:r>
+                          <w:proofErr w:type="spellEnd"/>
+                          <w:r>
+                            <w:rPr>
+                              <w:rFonts w:ascii="Aptos" w:eastAsia="Aptos" w:hAnsi="Aptos"/>
+                              <w:color w:val="000000" w:themeColor="text1"/>
+                              <w:sz w:val="20"/>
+                              <w:szCs w:val="20"/>
+                              <w:lang w:val="es-ES_tradnl"/>
+                            </w:rPr>
+                            <w:t xml:space="preserve"> 9. Los Dos Caminos | Caracas – Venezuela</w:t>
+                          </w:r>
+                        </w:p>
+                        <w:p>
+                          <w:pPr>
+                            <w:jc w:val="center"/>
+                            <w:rPr>
+                              <w:rFonts w:ascii="Aptos" w:eastAsia="Aptos" w:hAnsi="Aptos"/>
+                              <w:color w:val="000000" w:themeColor="text1"/>
+                              <w:sz w:val="20"/>
+                              <w:szCs w:val="20"/>
+                              <w:lang w:val="es-ES_tradnl"/>
+                            </w:rPr>
+                          </w:pPr>
+                          <w:r>
+                            <w:rPr>
+                              <w:rFonts w:ascii="Aptos" w:eastAsia="Aptos" w:hAnsi="Aptos"/>
+                              <w:color w:val="000000" w:themeColor="text1"/>
+                              <w:sz w:val="20"/>
+                              <w:szCs w:val="20"/>
+                              <w:lang w:val="es-ES_tradnl"/>
+                            </w:rPr>
+                            <w:t xml:space="preserve"> 0414-</w:t>
+                          </w:r>
+                          <w:proofErr w:type="gramStart"/>
+                          <w:r>
+                            <w:rPr>
+                              <w:rFonts w:ascii="Aptos" w:eastAsia="Aptos" w:hAnsi="Aptos"/>
+                              <w:color w:val="000000" w:themeColor="text1"/>
+                              <w:sz w:val="20"/>
+                              <w:szCs w:val="20"/>
+                              <w:lang w:val="es-ES_tradnl"/>
+                            </w:rPr>
+                            <w:t>0510717  |</w:t>
+                          </w:r>
+                          <w:proofErr w:type="gramEnd"/>
+                          <w:r>
+                            <w:rPr>
+                              <w:rFonts w:ascii="Aptos" w:eastAsia="Aptos" w:hAnsi="Aptos"/>
+                              <w:color w:val="000000" w:themeColor="text1"/>
+                              <w:sz w:val="20"/>
+                              <w:szCs w:val="20"/>
+                              <w:lang w:val="es-ES_tradnl"/>
+                            </w:rPr>
+                            <w:t xml:space="preserve">         @dra.rosmariancastillo </w:t>
+                          </w:r>
+                        </w:p>
+                      </w:txbxContent>
+                    </v:textbox>
+                  </v:shape>
+                  <v:shape id="Cuadro de texto 10" o:spid="_x0000_s1035" type="#_x0000_t202" style="position:absolute;left:973;top:9371;width:40715;height:3802;visibility:visible;mso-wrap-style:square;v-text-anchor:top" o:gfxdata="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" filled="f" stroked="f" strokeweight=".5pt">
+                    <v:textbox>
+                      <w:txbxContent>
+                        <w:p>
+                          <w:pPr>
+                            <w:spacing w:line="300" w:lineRule="auto"/>
+                            <w:jc w:val="center"/>
+                            <w:rPr>
+                              <w:rFonts w:ascii="Aptos" w:eastAsia="Aptos" w:hAnsi="Aptos"/>
+                              <w:b/>
+                              <w:bCs/>
+                              <w:color w:val="000000" w:themeColor="text1"/>
+                              <w:lang w:val="es-ES"/>
+                              <w14:ligatures w14:val="none"/>
+                            </w:rPr>
+                          </w:pPr>
+                          <w:r>
+                            <w:rPr>
+                              <w:b/>
+                              <w:bCs/>
+                              <w:sz w:val="32"/>
+                              <w:szCs w:val="32"/>
+                              <w:lang w:val="es-VE"/>
+                            </w:rPr>
+                            <w:t>INFORME M</w:t>
+                          </w:r>
+                          <w:r>
+                            <w:rPr>
+                              <w:b/>
+                              <w:bCs/>
+                              <w:sz w:val="32"/>
+                              <w:szCs w:val="32"/>
+                              <w:lang w:val="es-VE"/>
+                            </w:rPr>
+                            <w:t>É</w:t>
+                          </w:r>
+                          <w:r>
+                            <w:rPr>
+                              <w:b/>
+                              <w:bCs/>
+                              <w:sz w:val="32"/>
+                              <w:szCs w:val="32"/>
+                              <w:lang w:val="es-VE"/>
+                            </w:rPr>
+                            <w:t>DICO</w:t>
+                          </w:r>
+                        </w:p>
+                      </w:txbxContent>
+                    </v:textbox>
+                  </v:shape>
+                  <v:shape id="Gráfico 12" o:spid="_x0000_s1036" type="#_x0000_t75" alt="Receiver contorno" style="position:absolute;left:7590;top:65417;width:1502;height:1502;visibility:visible;mso-wrap-style:square" o:gfxdata="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">
+                    <v:imagedata r:id="rId9" o:title="Receiver contorno"/>
+                  </v:shape>
+                  <v:shape id="Imagen 93307166" o:spid="_x0000_s1037" type="#_x0000_t75" style="position:absolute;left:18929;top:65717;width:1080;height:1080;visibility:visible;mso-wrap-style:square" o:gfxdata="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">
+                    <v:imagedata r:id="rId10" o:title=""/>
+                  </v:shape>
+                  <v:shape id="Cuadro de texto 10" o:spid="_x0000_s1038" type="#_x0000_t202" style="position:absolute;left:1011;top:55281;width:20433;height:2944;visibility:visible;mso-wrap-style:square;v-text-anchor:top" o:gfxdata="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" filled="f" stroked="f" strokeweight=".5pt">
+                    <v:textbox>
+                      <w:txbxContent>
+                        <w:p>
+                          <w:pPr>
+                            <w:spacing w:line="300" w:lineRule="auto"/>
+                            <w:rPr>
+                              <w:rFonts w:ascii="Aptos" w:eastAsia="Aptos" w:hAnsi="Aptos"/>
+                              <w:color w:val="000000" w:themeColor="text1"/>
+                              <w:sz w:val="21"/>
+                              <w:szCs w:val="21"/>
+                              <w:lang w:val="es-ES"/>
+                              <w14:ligatures w14:val="none"/>
+                            </w:rPr>
+                          </w:pPr>
+                          <w:r>
+                            <w:rPr>
+                              <w:rFonts w:ascii="Aptos" w:eastAsia="Aptos" w:hAnsi="Aptos"/>
+                              <w:color w:val="000000" w:themeColor="text1"/>
+                              <w:sz w:val="21"/>
+                              <w:szCs w:val="21"/>
+                              <w:lang w:val="es-ES"/>
+                            </w:rPr>
+                            <w:t xml:space="preserve">Nombre: </w:t>
+                          </w:r>
+                          <w:r>
+                            <w:rPr>
+                              <w:lang w:val="es-VE"/>
+                            </w:rPr>
+                            <w:t>{nombre}</w:t>
+                          </w:r>
+                        </w:p>
+                      </w:txbxContent>
+                    </v:textbox>
+                  </v:shape>
+                  <v:shape id="Cuadro de texto 10" o:spid="_x0000_s1039" type="#_x0000_t202" style="position:absolute;left:25708;top:55642;width:16645;height:2945;visibility:visible;mso-wrap-style:square;v-text-anchor:top" o:gfxdata="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" filled="f" stroked="f" strokeweight=".5pt">
+                    <v:textbox>
+                      <w:txbxContent>
+                        <w:p>
+                          <w:pPr>
+                            <w:spacing w:line="300" w:lineRule="auto"/>
+                            <w:rPr>
+                              <w:rFonts w:ascii="Aptos" w:eastAsia="Aptos" w:hAnsi="Aptos"/>
+                              <w:color w:val="000000" w:themeColor="text1"/>
+                              <w:sz w:val="21"/>
+                              <w:szCs w:val="21"/>
+                              <w:lang w:val="es-ES"/>
+                              <w14:ligatures w14:val="none"/>
+                            </w:rPr>
+                          </w:pPr>
+                          <w:r>
+                            <w:rPr>
+                              <w:rFonts w:ascii="Aptos" w:eastAsia="Aptos" w:hAnsi="Aptos"/>
+                              <w:color w:val="000000" w:themeColor="text1"/>
+                              <w:sz w:val="21"/>
+                              <w:szCs w:val="21"/>
+                              <w:lang w:val="es-ES"/>
+                            </w:rPr>
+                            <w:t xml:space="preserve">CI </w:t>
+                          </w:r>
+                          <w:proofErr w:type="spellStart"/>
+                          <w:r>
+                            <w:rPr>
+                              <w:rFonts w:ascii="Aptos" w:eastAsia="Aptos" w:hAnsi="Aptos"/>
+                              <w:color w:val="000000" w:themeColor="text1"/>
+                              <w:sz w:val="21"/>
+                              <w:szCs w:val="21"/>
+                              <w:lang w:val="es-ES"/>
+                            </w:rPr>
+                            <w:t>N°</w:t>
+                          </w:r>
+                          <w:proofErr w:type="spellEnd"/>
+                          <w:r>
+                            <w:rPr>
+                              <w:rFonts w:ascii="Aptos" w:eastAsia="Aptos" w:hAnsi="Aptos"/>
+                              <w:color w:val="000000" w:themeColor="text1"/>
+                              <w:sz w:val="21"/>
+                              <w:szCs w:val="21"/>
+                              <w:lang w:val="es-ES"/>
+                            </w:rPr>
+                            <w:t xml:space="preserve">: </w:t>
+                          </w:r>
+                          <w:r>
+                            <w:rPr>
+                              <w:rFonts w:ascii="Aptos" w:hAnsi="Aptos"/>
+                              <w:sz w:val="21"/>
+                              <w:szCs w:val="21"/>
+                              <w:lang w:val="es-VE"/>
+                            </w:rPr>
+                            <w:t>{</w:t>
+                          </w:r>
+                          <w:proofErr w:type="spellStart"/>
+                          <w:r>
+                            <w:rPr>
+                              <w:rFonts w:ascii="Aptos" w:hAnsi="Aptos"/>
+                              <w:sz w:val="21"/>
+                              <w:szCs w:val="21"/>
+                              <w:lang w:val="es-VE"/>
+                            </w:rPr>
+                            <w:t>numeroDocumento</w:t>
+                          </w:r>
+                          <w:proofErr w:type="spellEnd"/>
+                          <w:r>
+                            <w:rPr>
+                              <w:rFonts w:ascii="Aptos" w:hAnsi="Aptos"/>
+                              <w:sz w:val="21"/>
+                              <w:szCs w:val="21"/>
+                              <w:lang w:val="es-VE"/>
+                            </w:rPr>
+                            <w:t>}</w:t>
+                          </w:r>
+                        </w:p>
+                      </w:txbxContent>
+                    </v:textbox>
+                  </v:shape>
+                </v:group>
+              </v:group>
+            </w:pict>
+          </mc:Fallback>
+        </mc:AlternateContent>
       </w:r>
     </w:p>
     <w:p>
@@ -29,20 +1264,6 @@
           <w:lang w:val="es-VE"/>
         </w:rPr>
       </w:pPr>
-      <w:r>
-        <w:rPr>
-          <w:b/>
-          <w:bCs/>
-          <w:lang w:val="es-VE"/>
-        </w:rPr>
-        <w:t>{sexo}</w:t>
-      </w:r>
-      <w:r>
-        <w:rPr>
-          <w:lang w:val="es-VE"/>
-        </w:rPr>
-        <w:t xml:space="preserve">: </w:t>
-      </w:r>
     </w:p>
     <w:p>
       <w:pPr>
@@ -50,20 +1271,6 @@
           <w:lang w:val="es-VE"/>
         </w:rPr>
       </w:pPr>
-      <w:r>
-        <w:rPr>
-          <w:b/>
-          <w:bCs/>
-          <w:lang w:val="es-VE"/>
-        </w:rPr>
-        <w:t>{fechaNacimiento}</w:t>
-      </w:r>
-      <w:r>
-        <w:rPr>
-          <w:lang w:val="es-VE"/>
-        </w:rPr>
-        <w:t xml:space="preserve">: </w:t>
-      </w:r>
     </w:p>
     <w:p>
       <w:pPr>
@@ -71,45 +1278,139 @@
           <w:lang w:val="es-VE"/>
         </w:rPr>
       </w:pPr>
-      <w:r>
-        <w:rPr>
-          <w:b/>
-          <w:bCs/>
-          <w:lang w:val="es-VE"/>
-        </w:rPr>
-        <w:t>{edad}</w:t>
-      </w:r>
-      <w:r>
-        <w:rPr>
-          <w:lang w:val="es-VE"/>
-        </w:rPr>
-        <w:t xml:space="preserve">: </w:t>
-      </w:r>
     </w:p>
     <w:p>
       <w:pPr>
+        <w:jc w:val="both"/>
         <w:rPr>
           <w:lang w:val="es-VE"/>
         </w:rPr>
       </w:pPr>
       <w:r>
         <w:rPr>
-          <w:b/>
-          <w:bCs/>
-          <w:lang w:val="es-VE"/>
-        </w:rPr>
-        <w:t>{historial}</w:t>
-      </w:r>
-      <w:r>
-        <w:rPr>
-          <w:lang w:val="es-VE"/>
-        </w:rPr>
-        <w:t xml:space="preserve">: </w:t>
-      </w:r>
-    </w:p>
-    <w:p>
-      <w:r>
-        <w:t>{numeroDocumento}</w:t>
+          <w:lang w:val="es-VE"/>
+        </w:rPr>
+        <w:t>En el día de hoy, {</w:t>
+      </w:r>
+      <w:proofErr w:type="spellStart"/>
+      <w:r>
+        <w:rPr>
+          <w:lang w:val="es-VE"/>
+        </w:rPr>
+        <w:t>FechaConsulta</w:t>
+      </w:r>
+      <w:proofErr w:type="spellEnd"/>
+      <w:r>
+        <w:rPr>
+          <w:lang w:val="es-VE"/>
+        </w:rPr>
+        <w:t>}, acude a consulta el/la paciente {nombre}, de {edad} de edad, titular del documento de identidad {</w:t>
+      </w:r>
+      <w:proofErr w:type="spellStart"/>
+      <w:r>
+        <w:rPr>
+          <w:lang w:val="es-VE"/>
+        </w:rPr>
+        <w:t>tipoDocumento</w:t>
+      </w:r>
+      <w:proofErr w:type="spellEnd"/>
+      <w:r>
+        <w:rPr>
+          <w:lang w:val="es-VE"/>
+        </w:rPr>
+        <w:t>} {</w:t>
+      </w:r>
+      <w:proofErr w:type="spellStart"/>
+      <w:r>
+        <w:rPr>
+          <w:lang w:val="es-VE"/>
+        </w:rPr>
+        <w:t>numeroDocumento</w:t>
+      </w:r>
+      <w:proofErr w:type="spellEnd"/>
+      <w:r>
+        <w:rPr>
+          <w:lang w:val="es-VE"/>
+        </w:rPr>
+        <w:t xml:space="preserve">}, de sexo {sexo}, residenciado/a en </w:t>
+      </w:r>
+      <w:r>
+        <w:rPr>
+          <w:lang w:val="es-VE"/>
+        </w:rPr>
+        <w:t xml:space="preserve">el </w:t>
+      </w:r>
+      <w:r>
+        <w:rPr>
+          <w:lang w:val="es-VE"/>
+        </w:rPr>
+        <w:t>estado {</w:t>
+      </w:r>
+      <w:proofErr w:type="spellStart"/>
+      <w:r>
+        <w:rPr>
+          <w:lang w:val="es-VE"/>
+        </w:rPr>
+        <w:t>estadoResidencia</w:t>
+      </w:r>
+      <w:proofErr w:type="spellEnd"/>
+      <w:r>
+        <w:rPr>
+          <w:lang w:val="es-VE"/>
+        </w:rPr>
+        <w:t xml:space="preserve">}, </w:t>
+      </w:r>
+      <w:r>
+        <w:rPr>
+          <w:lang w:val="es-VE"/>
+        </w:rPr>
+        <w:t xml:space="preserve">en la ciudad de </w:t>
+      </w:r>
+      <w:r>
+        <w:rPr>
+          <w:lang w:val="es-VE"/>
+        </w:rPr>
+        <w:t>{ciudad}</w:t>
+      </w:r>
+      <w:r>
+        <w:rPr>
+          <w:lang w:val="es-VE"/>
+        </w:rPr>
+        <w:t xml:space="preserve">, </w:t>
+      </w:r>
+      <w:r>
+        <w:rPr>
+          <w:lang w:val="es-VE"/>
+        </w:rPr>
+        <w:t>{</w:t>
+      </w:r>
+      <w:proofErr w:type="spellStart"/>
+      <w:r>
+        <w:rPr>
+          <w:lang w:val="es-VE"/>
+        </w:rPr>
+        <w:t>direccion</w:t>
+      </w:r>
+      <w:proofErr w:type="spellEnd"/>
+      <w:r>
+        <w:rPr>
+          <w:lang w:val="es-VE"/>
+        </w:rPr>
+        <w:t>}, con número de contacto {</w:t>
+      </w:r>
+      <w:proofErr w:type="spellStart"/>
+      <w:r>
+        <w:rPr>
+          <w:lang w:val="es-VE"/>
+        </w:rPr>
+        <w:t>telefono</w:t>
+      </w:r>
+      <w:proofErr w:type="spellEnd"/>
+      <w:r>
+        <w:rPr>
+          <w:lang w:val="es-VE"/>
+        </w:rPr>
+        <w:t>}.</w:t>
       </w:r>
     </w:p>
     <w:p>
@@ -118,12 +1419,165 @@
           <w:lang w:val="es-VE"/>
         </w:rPr>
       </w:pPr>
-      <w:r>
-        <w:rPr>
-          <w:lang w:val="es-VE"/>
-        </w:rPr>
-        <w:t>Dirección: {direccion}</w:t>
-      </w:r>
+    </w:p>
+    <w:p>
+      <w:pPr>
+        <w:rPr>
+          <w:lang w:val="es-VE"/>
+        </w:rPr>
+      </w:pPr>
+      <w:r>
+        <w:rPr>
+          <w:lang w:val="es-VE"/>
+        </w:rPr>
+        <w:t>El/La paciente acude por presentar {</w:t>
+      </w:r>
+      <w:proofErr w:type="spellStart"/>
+      <w:r>
+        <w:rPr>
+          <w:lang w:val="es-VE"/>
+        </w:rPr>
+        <w:t>MotivoConsulta</w:t>
+      </w:r>
+      <w:proofErr w:type="spellEnd"/>
+      <w:r>
+        <w:rPr>
+          <w:lang w:val="es-VE"/>
+        </w:rPr>
+        <w:t>}.</w:t>
+      </w:r>
+    </w:p>
+    <w:p>
+      <w:pPr>
+        <w:rPr>
+          <w:lang w:val="es-VE"/>
+        </w:rPr>
+      </w:pPr>
+    </w:p>
+    <w:p>
+      <w:pPr>
+        <w:rPr>
+          <w:lang w:val="es-VE"/>
+        </w:rPr>
+      </w:pPr>
+      <w:r>
+        <w:rPr>
+          <w:lang w:val="es-VE"/>
+        </w:rPr>
+        <w:t>HALLAZGOS DEL EXAMEN OFTALMOLÓGICO:</w:t>
+      </w:r>
+    </w:p>
+    <w:p>
+      <w:pPr>
+        <w:rPr>
+          <w:lang w:val="es-VE"/>
+        </w:rPr>
+      </w:pPr>
+      <w:r>
+        <w:rPr>
+          <w:lang w:val="es-VE"/>
+        </w:rPr>
+        <w:t>[Describir hallazgos]</w:t>
+      </w:r>
+    </w:p>
+    <w:p>
+      <w:pPr>
+        <w:rPr>
+          <w:lang w:val="es-VE"/>
+        </w:rPr>
+      </w:pPr>
+    </w:p>
+    <w:p>
+      <w:pPr>
+        <w:rPr>
+          <w:lang w:val="es-VE"/>
+        </w:rPr>
+      </w:pPr>
+      <w:r>
+        <w:rPr>
+          <w:lang w:val="es-VE"/>
+        </w:rPr>
+        <w:t>DIAGNÓSTICO:</w:t>
+      </w:r>
+    </w:p>
+    <w:p>
+      <w:pPr>
+        <w:rPr>
+          <w:lang w:val="es-VE"/>
+        </w:rPr>
+      </w:pPr>
+      <w:r>
+        <w:rPr>
+          <w:lang w:val="es-VE"/>
+        </w:rPr>
+        <w:t>[Incluir diagnóstico]</w:t>
+      </w:r>
+    </w:p>
+    <w:p>
+      <w:pPr>
+        <w:rPr>
+          <w:lang w:val="es-VE"/>
+        </w:rPr>
+      </w:pPr>
+    </w:p>
+    <w:p>
+      <w:pPr>
+        <w:rPr>
+          <w:lang w:val="es-VE"/>
+        </w:rPr>
+      </w:pPr>
+      <w:r>
+        <w:rPr>
+          <w:lang w:val="es-VE"/>
+        </w:rPr>
+        <w:t>PLAN:</w:t>
+      </w:r>
+    </w:p>
+    <w:p>
+      <w:pPr>
+        <w:rPr>
+          <w:lang w:val="es-VE"/>
+        </w:rPr>
+      </w:pPr>
+      <w:r>
+        <w:rPr>
+          <w:lang w:val="es-VE"/>
+        </w:rPr>
+        <w:t>[Detallar plan de tratamiento]</w:t>
+      </w:r>
+    </w:p>
+    <w:p>
+      <w:pPr>
+        <w:rPr>
+          <w:lang w:val="es-VE"/>
+        </w:rPr>
+      </w:pPr>
+    </w:p>
+    <w:p>
+      <w:pPr>
+        <w:rPr>
+          <w:lang w:val="es-VE"/>
+        </w:rPr>
+      </w:pPr>
+      <w:r>
+        <w:rPr>
+          <w:lang w:val="es-VE"/>
+        </w:rPr>
+        <w:t>Este informe se expide a solicitud de la parte interesada.</w:t>
+      </w:r>
+      <w:r>
+        <w:rPr>
+          <w:lang w:val="es-VE"/>
+        </w:rPr>
+        <w:t xml:space="preserve"> </w:t>
+      </w:r>
+    </w:p>
+    <w:p>
+      <w:pPr>
+        <w:rPr>
+          <w:lang w:val="es-VE"/>
+        </w:rPr>
+      </w:pPr>
     </w:p>
     <w:sectPr>
       <w:pgSz w:w="12240" w:h="15840"/>

</xml_diff>